<commit_message>
mise a jour doc word + modification ordre documentations html + ajout explication
</commit_message>
<xml_diff>
--- a/documentation/word/Doc tecnique projet si.docx
+++ b/documentation/word/Doc tecnique projet si.docx
@@ -1,6 +1,6 @@
 
 <file path=word/document.xml><?xml version="1.0" encoding="utf-8"?>
-<w:document xmlns:wpc="http://schemas.microsoft.com/office/word/2010/wordprocessingCanvas" xmlns:cx="http://schemas.microsoft.com/office/drawing/2014/chartex" xmlns:cx1="http://schemas.microsoft.com/office/drawing/2015/9/8/chartex" xmlns:cx2="http://schemas.microsoft.com/office/drawing/2015/10/21/chartex" xmlns:cx3="http://schemas.microsoft.com/office/drawing/2016/5/9/chartex" xmlns:cx4="http://schemas.microsoft.com/office/drawing/2016/5/10/chartex" xmlns:cx5="http://schemas.microsoft.com/office/drawing/2016/5/11/chartex" xmlns:cx6="http://schemas.microsoft.com/office/drawing/2016/5/12/chartex" xmlns:cx7="http://schemas.microsoft.com/office/drawing/2016/5/13/chartex" xmlns:cx8="http://schemas.microsoft.com/office/drawing/2016/5/14/chartex" xmlns:mc="http://schemas.openxmlformats.org/markup-compatibility/2006" xmlns:aink="http://schemas.microsoft.com/office/drawing/2016/ink" xmlns:am3d="http://schemas.microsoft.com/office/drawing/2017/model3d" xmlns:o="urn:schemas-microsoft-com:office:office" xmlns:oel="http://schemas.microsoft.com/office/2019/extlst" xmlns:r="http://schemas.openxmlformats.org/officeDocument/2006/relationships" xmlns:m="http://schemas.openxmlformats.org/officeDocument/2006/math" xmlns:v="urn:schemas-microsoft-com:vml" xmlns:wp14="http://schemas.microsoft.com/office/word/2010/wordprocessingDrawing" xmlns:wp="http://schemas.openxmlformats.org/drawingml/2006/wordprocessingDrawing" xmlns:w10="urn:schemas-microsoft-com:office:word" xmlns:w="http://schemas.openxmlformats.org/wordprocessingml/2006/main" xmlns:w14="http://schemas.microsoft.com/office/word/2010/wordml" xmlns:w15="http://schemas.microsoft.com/office/word/2012/wordml" xmlns:w16cex="http://schemas.microsoft.com/office/word/2018/wordml/cex" xmlns:w16cid="http://schemas.microsoft.com/office/word/2016/wordml/cid" xmlns:w16="http://schemas.microsoft.com/office/word/2018/wordml" xmlns:w16du="http://schemas.microsoft.com/office/word/2023/wordml/word16du" xmlns:w16sdtdh="http://schemas.microsoft.com/office/word/2020/wordml/sdtdatahash" xmlns:w16se="http://schemas.microsoft.com/office/word/2015/wordml/symex" xmlns:wpg="http://schemas.microsoft.com/office/word/2010/wordprocessingGroup" xmlns:wpi="http://schemas.microsoft.com/office/word/2010/wordprocessingInk" xmlns:wne="http://schemas.microsoft.com/office/word/2006/wordml" xmlns:wps="http://schemas.microsoft.com/office/word/2010/wordprocessingShape" mc:Ignorable="w14 w15 w16se w16cid w16 w16cex w16sdtdh wp14">
+<w:document xmlns:wpc="http://schemas.microsoft.com/office/word/2010/wordprocessingCanvas" xmlns:cx="http://schemas.microsoft.com/office/drawing/2014/chartex" xmlns:cx1="http://schemas.microsoft.com/office/drawing/2015/9/8/chartex" xmlns:cx2="http://schemas.microsoft.com/office/drawing/2015/10/21/chartex" xmlns:cx3="http://schemas.microsoft.com/office/drawing/2016/5/9/chartex" xmlns:cx4="http://schemas.microsoft.com/office/drawing/2016/5/10/chartex" xmlns:cx5="http://schemas.microsoft.com/office/drawing/2016/5/11/chartex" xmlns:cx6="http://schemas.microsoft.com/office/drawing/2016/5/12/chartex" xmlns:cx7="http://schemas.microsoft.com/office/drawing/2016/5/13/chartex" xmlns:cx8="http://schemas.microsoft.com/office/drawing/2016/5/14/chartex" xmlns:mc="http://schemas.openxmlformats.org/markup-compatibility/2006" xmlns:aink="http://schemas.microsoft.com/office/drawing/2016/ink" xmlns:am3d="http://schemas.microsoft.com/office/drawing/2017/model3d" xmlns:o="urn:schemas-microsoft-com:office:office" xmlns:oel="http://schemas.microsoft.com/office/2019/extlst" xmlns:r="http://schemas.openxmlformats.org/officeDocument/2006/relationships" xmlns:m="http://schemas.openxmlformats.org/officeDocument/2006/math" xmlns:v="urn:schemas-microsoft-com:vml" xmlns:wp14="http://schemas.microsoft.com/office/word/2010/wordprocessingDrawing" xmlns:wp="http://schemas.openxmlformats.org/drawingml/2006/wordprocessingDrawing" xmlns:w10="urn:schemas-microsoft-com:office:word" xmlns:w="http://schemas.openxmlformats.org/wordprocessingml/2006/main" xmlns:w14="http://schemas.microsoft.com/office/word/2010/wordml" xmlns:w15="http://schemas.microsoft.com/office/word/2012/wordml" xmlns:w16cex="http://schemas.microsoft.com/office/word/2018/wordml/cex" xmlns:w16cid="http://schemas.microsoft.com/office/word/2016/wordml/cid" xmlns:w16="http://schemas.microsoft.com/office/word/2018/wordml" xmlns:w16du="http://schemas.microsoft.com/office/word/2023/wordml/word16du" xmlns:w16sdtdh="http://schemas.microsoft.com/office/word/2020/wordml/sdtdatahash" xmlns:w16se="http://schemas.microsoft.com/office/word/2015/wordml/symex" xmlns:wpg="http://schemas.microsoft.com/office/word/2010/wordprocessingGroup" xmlns:wpi="http://schemas.microsoft.com/office/word/2010/wordprocessingInk" xmlns:wne="http://schemas.microsoft.com/office/word/2006/wordml" xmlns:wps="http://schemas.microsoft.com/office/word/2010/wordprocessingShape" xmlns:a="http://schemas.openxmlformats.org/drawingml/2006/main" xmlns:pic="http://schemas.openxmlformats.org/drawingml/2006/picture" xmlns:a14="http://schemas.microsoft.com/office/drawing/2010/main" mc:Ignorable="w14 w15 w16se w16cid w16 w16cex w16sdtdh wp14">
   <w:body>
     <w:p/>
     <w:p>
@@ -125,7 +125,12 @@
     <w:p/>
     <w:p/>
     <w:p/>
-    <w:p/>
+    <w:p w14:noSpellErr="1"/>
+    <w:p>
+      <w:pPr>
+        <w:pStyle w:val="Normal"/>
+      </w:pPr>
+    </w:p>
     <w:p>
       <w:r>
         <w:t xml:space="preserve">Adressage </w:t>
@@ -154,28 +159,24 @@
     </w:p>
     <w:p>
       <w:r>
-        <w:rPr>
-          <w:noProof/>
-        </w:rPr>
-        <w:lastRenderedPageBreak/>
         <w:drawing>
-          <wp:inline distT="0" distB="0" distL="0" distR="0" wp14:anchorId="6E29B615" wp14:editId="681F25B6">
-            <wp:extent cx="5628062" cy="4577563"/>
+          <wp:inline wp14:editId="39D21DB1" wp14:anchorId="6E29B615">
+            <wp:extent cx="5628064" cy="4577564"/>
             <wp:effectExtent l="0" t="0" r="0" b="0"/>
-            <wp:docPr id="2110319095" name="Image 1"/>
+            <wp:docPr id="2110319095" name="Image 1" title=""/>
             <wp:cNvGraphicFramePr>
-              <a:graphicFrameLocks xmlns:a="http://schemas.openxmlformats.org/drawingml/2006/main" noChangeAspect="1"/>
+              <a:graphicFrameLocks noChangeAspect="1"/>
             </wp:cNvGraphicFramePr>
-            <a:graphic xmlns:a="http://schemas.openxmlformats.org/drawingml/2006/main">
+            <a:graphic>
               <a:graphicData uri="http://schemas.openxmlformats.org/drawingml/2006/picture">
-                <pic:pic xmlns:pic="http://schemas.openxmlformats.org/drawingml/2006/picture">
+                <pic:pic>
                   <pic:nvPicPr>
-                    <pic:cNvPr id="2110319095" name="Image 2110319095"/>
+                    <pic:cNvPr id="0" name="Image 1"/>
                     <pic:cNvPicPr/>
                   </pic:nvPicPr>
                   <pic:blipFill>
-                    <a:blip r:embed="rId9">
-                      <a:extLst>
+                    <a:blip r:embed="R4ada04ae74154a3b">
+                      <a:extLst xmlns:a="http://schemas.openxmlformats.org/drawingml/2006/main">
                         <a:ext uri="{28A0092B-C50C-407E-A947-70E740481C1C}">
                           <a14:useLocalDpi xmlns:a14="http://schemas.microsoft.com/office/drawing/2010/main" val="0"/>
                         </a:ext>
@@ -186,9 +187,9 @@
                     </a:stretch>
                   </pic:blipFill>
                   <pic:spPr>
-                    <a:xfrm>
+                    <a:xfrm rot="0" flipH="0" flipV="0">
                       <a:off x="0" y="0"/>
-                      <a:ext cx="5628062" cy="4577563"/>
+                      <a:ext cx="5628064" cy="4577564"/>
                     </a:xfrm>
                     <a:prstGeom prst="rect">
                       <a:avLst/>
@@ -201,6 +202,7 @@
         </w:drawing>
       </w:r>
     </w:p>
+    <w:p/>
     <w:p>
       <w:r>
         <w:t xml:space="preserve">Adressage </w:t>
@@ -286,27 +288,24 @@
     </w:p>
     <w:p>
       <w:r>
-        <w:rPr>
-          <w:noProof/>
-        </w:rPr>
         <w:drawing>
-          <wp:inline distT="0" distB="0" distL="0" distR="0" wp14:anchorId="5F458840" wp14:editId="2F722CFF">
+          <wp:inline wp14:editId="469D3B7B" wp14:anchorId="5F458840">
             <wp:extent cx="5760720" cy="3362325"/>
             <wp:effectExtent l="0" t="0" r="0" b="9525"/>
-            <wp:docPr id="839611125" name="Image 4"/>
+            <wp:docPr id="839611125" name="Image 4" title=""/>
             <wp:cNvGraphicFramePr>
-              <a:graphicFrameLocks xmlns:a="http://schemas.openxmlformats.org/drawingml/2006/main" noChangeAspect="1"/>
+              <a:graphicFrameLocks noChangeAspect="1"/>
             </wp:cNvGraphicFramePr>
-            <a:graphic xmlns:a="http://schemas.openxmlformats.org/drawingml/2006/main">
+            <a:graphic>
               <a:graphicData uri="http://schemas.openxmlformats.org/drawingml/2006/picture">
-                <pic:pic xmlns:pic="http://schemas.openxmlformats.org/drawingml/2006/picture">
+                <pic:pic>
                   <pic:nvPicPr>
-                    <pic:cNvPr id="839611125" name="Image 839611125"/>
+                    <pic:cNvPr id="0" name="Image 4"/>
                     <pic:cNvPicPr/>
                   </pic:nvPicPr>
                   <pic:blipFill>
-                    <a:blip r:embed="rId11" cstate="print">
-                      <a:extLst>
+                    <a:blip r:embed="R5bb78068c6674dd1">
+                      <a:extLst xmlns:a="http://schemas.openxmlformats.org/drawingml/2006/main">
                         <a:ext uri="{28A0092B-C50C-407E-A947-70E740481C1C}">
                           <a14:useLocalDpi xmlns:a14="http://schemas.microsoft.com/office/drawing/2010/main" val="0"/>
                         </a:ext>
@@ -317,7 +316,7 @@
                     </a:stretch>
                   </pic:blipFill>
                   <pic:spPr>
-                    <a:xfrm>
+                    <a:xfrm rot="0" flipH="0" flipV="0">
                       <a:off x="0" y="0"/>
                       <a:ext cx="5760720" cy="3362325"/>
                     </a:xfrm>
@@ -332,6 +331,11 @@
         </w:drawing>
       </w:r>
     </w:p>
+    <w:p/>
+    <w:p/>
+    <w:p/>
+    <w:p/>
+    <w:p/>
     <w:p>
       <w:r>
         <w:t xml:space="preserve">Ligne </w:t>
@@ -484,7 +488,12 @@
     <w:p/>
     <w:p/>
     <w:p/>
-    <w:p/>
+    <w:p w14:noSpellErr="1"/>
+    <w:p>
+      <w:pPr>
+        <w:pStyle w:val="Normal"/>
+      </w:pPr>
+    </w:p>
     <w:p>
       <w:proofErr w:type="spellStart"/>
       <w:r>
@@ -565,27 +574,24 @@
     </w:p>
     <w:p>
       <w:r>
-        <w:rPr>
-          <w:noProof/>
-        </w:rPr>
         <w:drawing>
-          <wp:inline distT="0" distB="0" distL="0" distR="0" wp14:anchorId="14CF2A21" wp14:editId="436449F0">
+          <wp:inline wp14:editId="55FCF702" wp14:anchorId="14CF2A21">
             <wp:extent cx="5760720" cy="3999865"/>
             <wp:effectExtent l="0" t="0" r="0" b="635"/>
-            <wp:docPr id="689451806" name="Image 1" descr="Une image contenant texte&#10;&#10;Description générée automatiquement"/>
+            <wp:docPr id="689451806" name="Image 1" descr="Une image contenant texte&#10;&#10;Description générée automatiquement" title=""/>
             <wp:cNvGraphicFramePr>
-              <a:graphicFrameLocks xmlns:a="http://schemas.openxmlformats.org/drawingml/2006/main" noChangeAspect="1"/>
+              <a:graphicFrameLocks noChangeAspect="1"/>
             </wp:cNvGraphicFramePr>
-            <a:graphic xmlns:a="http://schemas.openxmlformats.org/drawingml/2006/main">
+            <a:graphic>
               <a:graphicData uri="http://schemas.openxmlformats.org/drawingml/2006/picture">
-                <pic:pic xmlns:pic="http://schemas.openxmlformats.org/drawingml/2006/picture">
+                <pic:pic>
                   <pic:nvPicPr>
-                    <pic:cNvPr id="689451806" name="Image 1" descr="Une image contenant texte&#10;&#10;Description générée automatiquement"/>
+                    <pic:cNvPr id="0" name="Image 1"/>
                     <pic:cNvPicPr/>
                   </pic:nvPicPr>
                   <pic:blipFill>
-                    <a:blip r:embed="rId15" cstate="print">
-                      <a:extLst>
+                    <a:blip r:embed="Rd4d32f43c6a3492d">
+                      <a:extLst xmlns:a="http://schemas.openxmlformats.org/drawingml/2006/main">
                         <a:ext uri="{28A0092B-C50C-407E-A947-70E740481C1C}">
                           <a14:useLocalDpi xmlns:a14="http://schemas.microsoft.com/office/drawing/2010/main" val="0"/>
                         </a:ext>
@@ -596,7 +602,7 @@
                     </a:stretch>
                   </pic:blipFill>
                   <pic:spPr>
-                    <a:xfrm>
+                    <a:xfrm rot="0" flipH="0" flipV="0">
                       <a:off x="0" y="0"/>
                       <a:ext cx="5760720" cy="3999865"/>
                     </a:xfrm>
@@ -611,6 +617,7 @@
         </w:drawing>
       </w:r>
     </w:p>
+    <w:p/>
     <w:p>
       <w:r>
         <w:lastRenderedPageBreak/>
@@ -722,7 +729,7 @@
       </w:r>
     </w:p>
     <w:sectPr>
-      <w:pgSz w:w="11906" w:h="16838"/>
+      <w:pgSz w:w="11906" w:h="16838" w:orient="portrait"/>
       <w:pgMar w:top="1417" w:right="1417" w:bottom="1417" w:left="1417" w:header="708" w:footer="708" w:gutter="0"/>
       <w:cols w:space="708"/>
       <w:docGrid w:linePitch="360"/>
@@ -736,7 +743,7 @@
   <w:docDefaults>
     <w:rPrDefault>
       <w:rPr>
-        <w:rFonts w:asciiTheme="minorHAnsi" w:eastAsiaTheme="minorHAnsi" w:hAnsiTheme="minorHAnsi" w:cstheme="minorBidi"/>
+        <w:rFonts w:asciiTheme="minorHAnsi" w:hAnsiTheme="minorHAnsi" w:eastAsiaTheme="minorHAnsi" w:cstheme="minorBidi"/>
         <w:kern w:val="2"/>
         <w:sz w:val="22"/>
         <w:szCs w:val="22"/>
@@ -753,14 +760,14 @@
   <w:latentStyles w:defLockedState="0" w:defUIPriority="99" w:defSemiHidden="0" w:defUnhideWhenUsed="0" w:defQFormat="0" w:count="376">
     <w:lsdException w:name="Normal" w:uiPriority="0" w:qFormat="1"/>
     <w:lsdException w:name="heading 1" w:uiPriority="9" w:qFormat="1"/>
-    <w:lsdException w:name="heading 2" w:semiHidden="1" w:uiPriority="9" w:unhideWhenUsed="1" w:qFormat="1"/>
-    <w:lsdException w:name="heading 3" w:semiHidden="1" w:uiPriority="9" w:unhideWhenUsed="1" w:qFormat="1"/>
-    <w:lsdException w:name="heading 4" w:semiHidden="1" w:uiPriority="9" w:unhideWhenUsed="1" w:qFormat="1"/>
-    <w:lsdException w:name="heading 5" w:semiHidden="1" w:uiPriority="9" w:unhideWhenUsed="1" w:qFormat="1"/>
-    <w:lsdException w:name="heading 6" w:semiHidden="1" w:uiPriority="9" w:unhideWhenUsed="1" w:qFormat="1"/>
-    <w:lsdException w:name="heading 7" w:semiHidden="1" w:uiPriority="9" w:unhideWhenUsed="1" w:qFormat="1"/>
-    <w:lsdException w:name="heading 8" w:semiHidden="1" w:uiPriority="9" w:unhideWhenUsed="1" w:qFormat="1"/>
-    <w:lsdException w:name="heading 9" w:semiHidden="1" w:uiPriority="9" w:unhideWhenUsed="1" w:qFormat="1"/>
+    <w:lsdException w:name="heading 2" w:uiPriority="9" w:semiHidden="1" w:unhideWhenUsed="1" w:qFormat="1"/>
+    <w:lsdException w:name="heading 3" w:uiPriority="9" w:semiHidden="1" w:unhideWhenUsed="1" w:qFormat="1"/>
+    <w:lsdException w:name="heading 4" w:uiPriority="9" w:semiHidden="1" w:unhideWhenUsed="1" w:qFormat="1"/>
+    <w:lsdException w:name="heading 5" w:uiPriority="9" w:semiHidden="1" w:unhideWhenUsed="1" w:qFormat="1"/>
+    <w:lsdException w:name="heading 6" w:uiPriority="9" w:semiHidden="1" w:unhideWhenUsed="1" w:qFormat="1"/>
+    <w:lsdException w:name="heading 7" w:uiPriority="9" w:semiHidden="1" w:unhideWhenUsed="1" w:qFormat="1"/>
+    <w:lsdException w:name="heading 8" w:uiPriority="9" w:semiHidden="1" w:unhideWhenUsed="1" w:qFormat="1"/>
+    <w:lsdException w:name="heading 9" w:uiPriority="9" w:semiHidden="1" w:unhideWhenUsed="1" w:qFormat="1"/>
     <w:lsdException w:name="index 1" w:semiHidden="1" w:unhideWhenUsed="1"/>
     <w:lsdException w:name="index 2" w:semiHidden="1" w:unhideWhenUsed="1"/>
     <w:lsdException w:name="index 3" w:semiHidden="1" w:unhideWhenUsed="1"/>
@@ -770,22 +777,22 @@
     <w:lsdException w:name="index 7" w:semiHidden="1" w:unhideWhenUsed="1"/>
     <w:lsdException w:name="index 8" w:semiHidden="1" w:unhideWhenUsed="1"/>
     <w:lsdException w:name="index 9" w:semiHidden="1" w:unhideWhenUsed="1"/>
-    <w:lsdException w:name="toc 1" w:semiHidden="1" w:uiPriority="39" w:unhideWhenUsed="1"/>
-    <w:lsdException w:name="toc 2" w:semiHidden="1" w:uiPriority="39" w:unhideWhenUsed="1"/>
-    <w:lsdException w:name="toc 3" w:semiHidden="1" w:uiPriority="39" w:unhideWhenUsed="1"/>
-    <w:lsdException w:name="toc 4" w:semiHidden="1" w:uiPriority="39" w:unhideWhenUsed="1"/>
-    <w:lsdException w:name="toc 5" w:semiHidden="1" w:uiPriority="39" w:unhideWhenUsed="1"/>
-    <w:lsdException w:name="toc 6" w:semiHidden="1" w:uiPriority="39" w:unhideWhenUsed="1"/>
-    <w:lsdException w:name="toc 7" w:semiHidden="1" w:uiPriority="39" w:unhideWhenUsed="1"/>
-    <w:lsdException w:name="toc 8" w:semiHidden="1" w:uiPriority="39" w:unhideWhenUsed="1"/>
-    <w:lsdException w:name="toc 9" w:semiHidden="1" w:uiPriority="39" w:unhideWhenUsed="1"/>
+    <w:lsdException w:name="toc 1" w:uiPriority="39" w:semiHidden="1" w:unhideWhenUsed="1"/>
+    <w:lsdException w:name="toc 2" w:uiPriority="39" w:semiHidden="1" w:unhideWhenUsed="1"/>
+    <w:lsdException w:name="toc 3" w:uiPriority="39" w:semiHidden="1" w:unhideWhenUsed="1"/>
+    <w:lsdException w:name="toc 4" w:uiPriority="39" w:semiHidden="1" w:unhideWhenUsed="1"/>
+    <w:lsdException w:name="toc 5" w:uiPriority="39" w:semiHidden="1" w:unhideWhenUsed="1"/>
+    <w:lsdException w:name="toc 6" w:uiPriority="39" w:semiHidden="1" w:unhideWhenUsed="1"/>
+    <w:lsdException w:name="toc 7" w:uiPriority="39" w:semiHidden="1" w:unhideWhenUsed="1"/>
+    <w:lsdException w:name="toc 8" w:uiPriority="39" w:semiHidden="1" w:unhideWhenUsed="1"/>
+    <w:lsdException w:name="toc 9" w:uiPriority="39" w:semiHidden="1" w:unhideWhenUsed="1"/>
     <w:lsdException w:name="Normal Indent" w:semiHidden="1" w:unhideWhenUsed="1"/>
     <w:lsdException w:name="footnote text" w:semiHidden="1" w:unhideWhenUsed="1"/>
     <w:lsdException w:name="annotation text" w:semiHidden="1" w:unhideWhenUsed="1"/>
     <w:lsdException w:name="header" w:semiHidden="1" w:unhideWhenUsed="1"/>
     <w:lsdException w:name="footer" w:semiHidden="1" w:unhideWhenUsed="1"/>
     <w:lsdException w:name="index heading" w:semiHidden="1" w:unhideWhenUsed="1"/>
-    <w:lsdException w:name="caption" w:semiHidden="1" w:uiPriority="35" w:unhideWhenUsed="1" w:qFormat="1"/>
+    <w:lsdException w:name="caption" w:uiPriority="35" w:semiHidden="1" w:unhideWhenUsed="1" w:qFormat="1"/>
     <w:lsdException w:name="table of figures" w:semiHidden="1" w:unhideWhenUsed="1"/>
     <w:lsdException w:name="envelope address" w:semiHidden="1" w:unhideWhenUsed="1"/>
     <w:lsdException w:name="envelope return" w:semiHidden="1" w:unhideWhenUsed="1"/>
@@ -816,7 +823,7 @@
     <w:lsdException w:name="Title" w:uiPriority="10" w:qFormat="1"/>
     <w:lsdException w:name="Closing" w:semiHidden="1" w:unhideWhenUsed="1"/>
     <w:lsdException w:name="Signature" w:semiHidden="1" w:unhideWhenUsed="1"/>
-    <w:lsdException w:name="Default Paragraph Font" w:semiHidden="1" w:uiPriority="1" w:unhideWhenUsed="1"/>
+    <w:lsdException w:name="Default Paragraph Font" w:uiPriority="1" w:semiHidden="1" w:unhideWhenUsed="1"/>
     <w:lsdException w:name="Body Text" w:semiHidden="1" w:unhideWhenUsed="1"/>
     <w:lsdException w:name="Body Text Indent" w:semiHidden="1" w:unhideWhenUsed="1"/>
     <w:lsdException w:name="List Continue" w:semiHidden="1" w:unhideWhenUsed="1"/>
@@ -1016,8 +1023,8 @@
     <w:lsdException w:name="Subtle Reference" w:uiPriority="31" w:qFormat="1"/>
     <w:lsdException w:name="Intense Reference" w:uiPriority="32" w:qFormat="1"/>
     <w:lsdException w:name="Book Title" w:uiPriority="33" w:qFormat="1"/>
-    <w:lsdException w:name="Bibliography" w:semiHidden="1" w:uiPriority="37" w:unhideWhenUsed="1"/>
-    <w:lsdException w:name="TOC Heading" w:semiHidden="1" w:uiPriority="39" w:unhideWhenUsed="1" w:qFormat="1"/>
+    <w:lsdException w:name="Bibliography" w:uiPriority="37" w:semiHidden="1" w:unhideWhenUsed="1"/>
+    <w:lsdException w:name="TOC Heading" w:uiPriority="39" w:semiHidden="1" w:unhideWhenUsed="1" w:qFormat="1"/>
     <w:lsdException w:name="Plain Table 1" w:uiPriority="41"/>
     <w:lsdException w:name="Plain Table 2" w:uiPriority="42"/>
     <w:lsdException w:name="Plain Table 3" w:uiPriority="43"/>
@@ -1128,17 +1135,17 @@
     <w:lsdException w:name="Unresolved Mention" w:semiHidden="1" w:unhideWhenUsed="1"/>
     <w:lsdException w:name="Smart Link" w:semiHidden="1" w:unhideWhenUsed="1"/>
   </w:latentStyles>
-  <w:style w:type="paragraph" w:default="1" w:styleId="Normal">
+  <w:style w:type="paragraph" w:styleId="Normal" w:default="1">
     <w:name w:val="Normal"/>
     <w:qFormat/>
   </w:style>
-  <w:style w:type="character" w:default="1" w:styleId="Policepardfaut">
+  <w:style w:type="character" w:styleId="Policepardfaut" w:default="1">
     <w:name w:val="Default Paragraph Font"/>
     <w:uiPriority w:val="1"/>
     <w:semiHidden/>
     <w:unhideWhenUsed/>
   </w:style>
-  <w:style w:type="table" w:default="1" w:styleId="TableauNormal">
+  <w:style w:type="table" w:styleId="TableauNormal" w:default="1">
     <w:name w:val="Normal Table"/>
     <w:uiPriority w:val="99"/>
     <w:semiHidden/>
@@ -1153,7 +1160,7 @@
       </w:tblCellMar>
     </w:tblPr>
   </w:style>
-  <w:style w:type="numbering" w:default="1" w:styleId="Aucuneliste">
+  <w:style w:type="numbering" w:styleId="Aucuneliste" w:default="1">
     <w:name w:val="No List"/>
     <w:uiPriority w:val="99"/>
     <w:semiHidden/>

</xml_diff>